<commit_message>
Changes made in Readme
</commit_message>
<xml_diff>
--- a/Readme.docx
+++ b/Readme.docx
@@ -1,6 +1,6 @@
 
 <file path=word/document.xml><?xml version="1.0" encoding="utf-8"?>
-<w:document xmlns:wpc="http://schemas.microsoft.com/office/word/2010/wordprocessingCanvas" xmlns:cx="http://schemas.microsoft.com/office/drawing/2014/chartex" xmlns:cx1="http://schemas.microsoft.com/office/drawing/2015/9/8/chartex" xmlns:cx2="http://schemas.microsoft.com/office/drawing/2015/10/21/chartex" xmlns:cx3="http://schemas.microsoft.com/office/drawing/2016/5/9/chartex" xmlns:cx4="http://schemas.microsoft.com/office/drawing/2016/5/10/chartex" xmlns:cx5="http://schemas.microsoft.com/office/drawing/2016/5/11/chartex" xmlns:cx6="http://schemas.microsoft.com/office/drawing/2016/5/12/chartex" xmlns:cx7="http://schemas.microsoft.com/office/drawing/2016/5/13/chartex" xmlns:cx8="http://schemas.microsoft.com/office/drawing/2016/5/14/chartex" xmlns:mc="http://schemas.openxmlformats.org/markup-compatibility/2006" xmlns:aink="http://schemas.microsoft.com/office/drawing/2016/ink" xmlns:am3d="http://schemas.microsoft.com/office/drawing/2017/model3d" xmlns:o="urn:schemas-microsoft-com:office:office" xmlns:r="http://schemas.openxmlformats.org/officeDocument/2006/relationships" xmlns:m="http://schemas.openxmlformats.org/officeDocument/2006/math" xmlns:v="urn:schemas-microsoft-com:vml" xmlns:wp14="http://schemas.microsoft.com/office/word/2010/wordprocessingDrawing" xmlns:wp="http://schemas.openxmlformats.org/drawingml/2006/wordprocessingDrawing" xmlns:w10="urn:schemas-microsoft-com:office:word" xmlns:w="http://schemas.openxmlformats.org/wordprocessingml/2006/main" xmlns:w14="http://schemas.microsoft.com/office/word/2010/wordml" xmlns:w15="http://schemas.microsoft.com/office/word/2012/wordml" xmlns:w16cex="http://schemas.microsoft.com/office/word/2018/wordml/cex" xmlns:w16cid="http://schemas.microsoft.com/office/word/2016/wordml/cid" xmlns:w16="http://schemas.microsoft.com/office/word/2018/wordml" xmlns:w16sdtdh="http://schemas.microsoft.com/office/word/2020/wordml/sdtdatahash" xmlns:w16se="http://schemas.microsoft.com/office/word/2015/wordml/symex" xmlns:wpg="http://schemas.microsoft.com/office/word/2010/wordprocessingGroup" xmlns:wpi="http://schemas.microsoft.com/office/word/2010/wordprocessingInk" xmlns:wne="http://schemas.microsoft.com/office/word/2006/wordml" xmlns:wps="http://schemas.microsoft.com/office/word/2010/wordprocessingShape" mc:Ignorable="w14 w15 w16se w16cid w16 w16cex w16sdtdh wp14">
+<w:document xmlns:wpc="http://schemas.microsoft.com/office/word/2010/wordprocessingCanvas" xmlns:cx="http://schemas.microsoft.com/office/drawing/2014/chartex" xmlns:cx1="http://schemas.microsoft.com/office/drawing/2015/9/8/chartex" xmlns:cx2="http://schemas.microsoft.com/office/drawing/2015/10/21/chartex" xmlns:cx3="http://schemas.microsoft.com/office/drawing/2016/5/9/chartex" xmlns:cx4="http://schemas.microsoft.com/office/drawing/2016/5/10/chartex" xmlns:cx5="http://schemas.microsoft.com/office/drawing/2016/5/11/chartex" xmlns:cx6="http://schemas.microsoft.com/office/drawing/2016/5/12/chartex" xmlns:cx7="http://schemas.microsoft.com/office/drawing/2016/5/13/chartex" xmlns:cx8="http://schemas.microsoft.com/office/drawing/2016/5/14/chartex" xmlns:mc="http://schemas.openxmlformats.org/markup-compatibility/2006" xmlns:aink="http://schemas.microsoft.com/office/drawing/2016/ink" xmlns:am3d="http://schemas.microsoft.com/office/drawing/2017/model3d" xmlns:o="urn:schemas-microsoft-com:office:office" xmlns:oel="http://schemas.microsoft.com/office/2019/extlst" xmlns:r="http://schemas.openxmlformats.org/officeDocument/2006/relationships" xmlns:m="http://schemas.openxmlformats.org/officeDocument/2006/math" xmlns:v="urn:schemas-microsoft-com:vml" xmlns:wp14="http://schemas.microsoft.com/office/word/2010/wordprocessingDrawing" xmlns:wp="http://schemas.openxmlformats.org/drawingml/2006/wordprocessingDrawing" xmlns:w10="urn:schemas-microsoft-com:office:word" xmlns:w="http://schemas.openxmlformats.org/wordprocessingml/2006/main" xmlns:w14="http://schemas.microsoft.com/office/word/2010/wordml" xmlns:w15="http://schemas.microsoft.com/office/word/2012/wordml" xmlns:w16cex="http://schemas.microsoft.com/office/word/2018/wordml/cex" xmlns:w16cid="http://schemas.microsoft.com/office/word/2016/wordml/cid" xmlns:w16="http://schemas.microsoft.com/office/word/2018/wordml" xmlns:w16du="http://schemas.microsoft.com/office/word/2023/wordml/word16du" xmlns:w16sdtdh="http://schemas.microsoft.com/office/word/2020/wordml/sdtdatahash" xmlns:w16se="http://schemas.microsoft.com/office/word/2015/wordml/symex" xmlns:wpg="http://schemas.microsoft.com/office/word/2010/wordprocessingGroup" xmlns:wpi="http://schemas.microsoft.com/office/word/2010/wordprocessingInk" xmlns:wne="http://schemas.microsoft.com/office/word/2006/wordml" xmlns:wps="http://schemas.microsoft.com/office/word/2010/wordprocessingShape" mc:Ignorable="w14 w15 w16se w16cid w16 w16cex w16sdtdh w16du wp14">
   <w:body>
     <w:p>
       <w:pPr>
@@ -75,15 +75,7 @@
           <w:sz w:val="28"/>
           <w:szCs w:val="28"/>
         </w:rPr>
-        <w:t>Team members</w:t>
-      </w:r>
-      <w:r>
-        <w:rPr>
-          <w:rFonts w:cstheme="minorHAnsi"/>
-          <w:sz w:val="28"/>
-          <w:szCs w:val="28"/>
-        </w:rPr>
-        <w:t>.</w:t>
+        <w:t>Owner</w:t>
       </w:r>
     </w:p>
     <w:p>
@@ -105,7 +97,7 @@
           <w:sz w:val="28"/>
           <w:szCs w:val="28"/>
         </w:rPr>
-        <w:t>Hackathon</w:t>
+        <w:t>Project</w:t>
       </w:r>
       <w:r>
         <w:rPr>
@@ -228,44 +220,6 @@
           <w:szCs w:val="28"/>
         </w:rPr>
         <w:t>.</w:t>
-      </w:r>
-    </w:p>
-    <w:p>
-      <w:pPr>
-        <w:pStyle w:val="ListParagraph"/>
-        <w:numPr>
-          <w:ilvl w:val="0"/>
-          <w:numId w:val="2"/>
-        </w:numPr>
-        <w:rPr>
-          <w:rFonts w:cstheme="minorHAnsi"/>
-          <w:sz w:val="28"/>
-          <w:szCs w:val="28"/>
-        </w:rPr>
-      </w:pPr>
-      <w:r>
-        <w:rPr>
-          <w:rFonts w:cstheme="minorHAnsi"/>
-          <w:sz w:val="28"/>
-          <w:szCs w:val="28"/>
-        </w:rPr>
-        <w:t>Dependenc</w:t>
-      </w:r>
-      <w:r>
-        <w:rPr>
-          <w:rFonts w:cstheme="minorHAnsi"/>
-          <w:sz w:val="28"/>
-          <w:szCs w:val="28"/>
-        </w:rPr>
-        <w:t>ies</w:t>
-      </w:r>
-      <w:r>
-        <w:rPr>
-          <w:rFonts w:cstheme="minorHAnsi"/>
-          <w:sz w:val="28"/>
-          <w:szCs w:val="28"/>
-        </w:rPr>
-        <w:t xml:space="preserve"> used and their version.</w:t>
       </w:r>
     </w:p>
     <w:p>
@@ -354,49 +308,18 @@
           <w:sz w:val="36"/>
           <w:szCs w:val="36"/>
         </w:rPr>
-        <w:t>Team members</w:t>
-      </w:r>
-      <w:r>
+        <w:t>Owner</w:t>
+      </w:r>
+    </w:p>
+    <w:p>
+      <w:pPr>
+        <w:pStyle w:val="ListParagraph"/>
+        <w:spacing w:line="360" w:lineRule="auto"/>
+        <w:ind w:left="1080"/>
         <w:rPr>
           <w:sz w:val="36"/>
           <w:szCs w:val="36"/>
         </w:rPr>
-        <w:t xml:space="preserve"> (Group1,</w:t>
-      </w:r>
-      <w:r>
-        <w:rPr>
-          <w:sz w:val="36"/>
-          <w:szCs w:val="36"/>
-        </w:rPr>
-        <w:t xml:space="preserve"> </w:t>
-      </w:r>
-      <w:r>
-        <w:rPr>
-          <w:sz w:val="36"/>
-          <w:szCs w:val="36"/>
-        </w:rPr>
-        <w:t>QEA21</w:t>
-      </w:r>
-      <w:r>
-        <w:rPr>
-          <w:sz w:val="36"/>
-          <w:szCs w:val="36"/>
-        </w:rPr>
-        <w:t>QE058)</w:t>
-      </w:r>
-    </w:p>
-    <w:p>
-      <w:pPr>
-        <w:pStyle w:val="ListParagraph"/>
-        <w:numPr>
-          <w:ilvl w:val="0"/>
-          <w:numId w:val="14"/>
-        </w:numPr>
-        <w:spacing w:line="360" w:lineRule="auto"/>
-        <w:rPr>
-          <w:sz w:val="28"/>
-          <w:szCs w:val="28"/>
-        </w:rPr>
       </w:pPr>
       <w:r>
         <w:rPr>
@@ -405,155 +328,6 @@
         </w:rPr>
         <w:t xml:space="preserve">Prajwal Sable </w:t>
       </w:r>
-      <w:r>
-        <w:rPr>
-          <w:sz w:val="28"/>
-          <w:szCs w:val="28"/>
-        </w:rPr>
-        <w:t>- 2108142</w:t>
-      </w:r>
-    </w:p>
-    <w:p>
-      <w:pPr>
-        <w:pStyle w:val="ListParagraph"/>
-        <w:numPr>
-          <w:ilvl w:val="0"/>
-          <w:numId w:val="14"/>
-        </w:numPr>
-        <w:spacing w:line="360" w:lineRule="auto"/>
-        <w:rPr>
-          <w:sz w:val="28"/>
-          <w:szCs w:val="28"/>
-        </w:rPr>
-      </w:pPr>
-      <w:r>
-        <w:rPr>
-          <w:sz w:val="28"/>
-          <w:szCs w:val="28"/>
-        </w:rPr>
-        <w:t xml:space="preserve">Rutika Adam </w:t>
-      </w:r>
-      <w:r>
-        <w:rPr>
-          <w:sz w:val="28"/>
-          <w:szCs w:val="28"/>
-        </w:rPr>
-        <w:t xml:space="preserve">- </w:t>
-      </w:r>
-      <w:r>
-        <w:rPr>
-          <w:sz w:val="28"/>
-          <w:szCs w:val="28"/>
-        </w:rPr>
-        <w:t>2108353</w:t>
-      </w:r>
-    </w:p>
-    <w:p>
-      <w:pPr>
-        <w:pStyle w:val="ListParagraph"/>
-        <w:numPr>
-          <w:ilvl w:val="0"/>
-          <w:numId w:val="14"/>
-        </w:numPr>
-        <w:spacing w:line="360" w:lineRule="auto"/>
-        <w:rPr>
-          <w:sz w:val="28"/>
-          <w:szCs w:val="28"/>
-        </w:rPr>
-      </w:pPr>
-      <w:r>
-        <w:rPr>
-          <w:sz w:val="28"/>
-          <w:szCs w:val="28"/>
-        </w:rPr>
-        <w:t xml:space="preserve">Aniket Ninawe </w:t>
-      </w:r>
-      <w:r>
-        <w:rPr>
-          <w:sz w:val="28"/>
-          <w:szCs w:val="28"/>
-        </w:rPr>
-        <w:t>- 2108272</w:t>
-      </w:r>
-    </w:p>
-    <w:p>
-      <w:pPr>
-        <w:pStyle w:val="ListParagraph"/>
-        <w:numPr>
-          <w:ilvl w:val="0"/>
-          <w:numId w:val="14"/>
-        </w:numPr>
-        <w:spacing w:line="360" w:lineRule="auto"/>
-        <w:rPr>
-          <w:sz w:val="28"/>
-          <w:szCs w:val="28"/>
-        </w:rPr>
-      </w:pPr>
-      <w:r>
-        <w:rPr>
-          <w:sz w:val="28"/>
-          <w:szCs w:val="28"/>
-        </w:rPr>
-        <w:t xml:space="preserve">Aniket Verma </w:t>
-      </w:r>
-      <w:r>
-        <w:rPr>
-          <w:sz w:val="28"/>
-          <w:szCs w:val="28"/>
-        </w:rPr>
-        <w:t>-</w:t>
-      </w:r>
-      <w:r>
-        <w:rPr>
-          <w:sz w:val="28"/>
-          <w:szCs w:val="28"/>
-        </w:rPr>
-        <w:t xml:space="preserve"> 21</w:t>
-      </w:r>
-      <w:r>
-        <w:rPr>
-          <w:sz w:val="28"/>
-          <w:szCs w:val="28"/>
-        </w:rPr>
-        <w:t>08245</w:t>
-      </w:r>
-    </w:p>
-    <w:p>
-      <w:pPr>
-        <w:pStyle w:val="ListParagraph"/>
-        <w:numPr>
-          <w:ilvl w:val="0"/>
-          <w:numId w:val="14"/>
-        </w:numPr>
-        <w:spacing w:line="360" w:lineRule="auto"/>
-        <w:rPr>
-          <w:sz w:val="28"/>
-          <w:szCs w:val="28"/>
-        </w:rPr>
-      </w:pPr>
-      <w:r>
-        <w:rPr>
-          <w:sz w:val="28"/>
-          <w:szCs w:val="28"/>
-        </w:rPr>
-        <w:t xml:space="preserve">Nikita Gudle - </w:t>
-      </w:r>
-      <w:r>
-        <w:rPr>
-          <w:sz w:val="28"/>
-          <w:szCs w:val="28"/>
-        </w:rPr>
-        <w:t>2108077</w:t>
-      </w:r>
-    </w:p>
-    <w:p>
-      <w:pPr>
-        <w:spacing w:line="360" w:lineRule="auto"/>
-        <w:rPr>
-          <w:sz w:val="28"/>
-          <w:szCs w:val="28"/>
-        </w:rPr>
-      </w:pPr>
     </w:p>
     <w:p>
       <w:pPr>
@@ -582,7 +356,14 @@
           <w:sz w:val="36"/>
           <w:szCs w:val="36"/>
         </w:rPr>
-        <w:t xml:space="preserve">Hackathon </w:t>
+        <w:t>Project</w:t>
+      </w:r>
+      <w:r>
+        <w:rPr>
+          <w:sz w:val="36"/>
+          <w:szCs w:val="36"/>
+        </w:rPr>
+        <w:t xml:space="preserve"> </w:t>
       </w:r>
       <w:r>
         <w:rPr>
@@ -797,203 +578,14 @@
     </w:p>
     <w:p>
       <w:pPr>
-        <w:pStyle w:val="ListParagraph"/>
-        <w:rPr>
-          <w:rFonts w:cstheme="minorHAnsi"/>
-          <w:sz w:val="28"/>
-          <w:szCs w:val="28"/>
-        </w:rPr>
-      </w:pPr>
-    </w:p>
-    <w:p>
-      <w:pPr>
-        <w:pStyle w:val="ListParagraph"/>
-        <w:rPr>
-          <w:rFonts w:cstheme="minorHAnsi"/>
-          <w:b/>
-          <w:bCs/>
-          <w:sz w:val="28"/>
-          <w:szCs w:val="28"/>
-        </w:rPr>
-      </w:pPr>
-      <w:r>
-        <w:rPr>
-          <w:rFonts w:cstheme="minorHAnsi"/>
-          <w:b/>
-          <w:bCs/>
-          <w:sz w:val="28"/>
-          <w:szCs w:val="28"/>
-        </w:rPr>
-        <w:t xml:space="preserve">Note: Due to memory limitations in Tekstac Platform, </w:t>
-      </w:r>
-      <w:r>
-        <w:rPr>
-          <w:rFonts w:cstheme="minorHAnsi"/>
-          <w:b/>
-          <w:bCs/>
-          <w:sz w:val="28"/>
-          <w:szCs w:val="28"/>
-        </w:rPr>
-        <w:t>w</w:t>
-      </w:r>
-      <w:r>
-        <w:rPr>
-          <w:rFonts w:cstheme="minorHAnsi"/>
-          <w:b/>
-          <w:bCs/>
-          <w:sz w:val="28"/>
-          <w:szCs w:val="28"/>
-        </w:rPr>
-        <w:t>e have removed webdriver executable files. We Request you to paste the web drivers of chrome</w:t>
-      </w:r>
-      <w:r>
-        <w:rPr>
-          <w:rFonts w:cstheme="minorHAnsi"/>
-          <w:b/>
-          <w:bCs/>
-          <w:sz w:val="28"/>
-          <w:szCs w:val="28"/>
-        </w:rPr>
-        <w:t>,</w:t>
-      </w:r>
-      <w:r>
-        <w:rPr>
-          <w:rFonts w:cstheme="minorHAnsi"/>
-          <w:b/>
-          <w:bCs/>
-          <w:sz w:val="28"/>
-          <w:szCs w:val="28"/>
-        </w:rPr>
-        <w:t xml:space="preserve"> firefox </w:t>
-      </w:r>
-      <w:r>
-        <w:rPr>
-          <w:rFonts w:cstheme="minorHAnsi"/>
-          <w:b/>
-          <w:bCs/>
-          <w:sz w:val="28"/>
-          <w:szCs w:val="28"/>
-        </w:rPr>
-        <w:t xml:space="preserve"> and </w:t>
-      </w:r>
-      <w:r>
-        <w:rPr>
-          <w:rFonts w:cstheme="minorHAnsi"/>
-          <w:b/>
-          <w:bCs/>
-          <w:sz w:val="28"/>
-          <w:szCs w:val="28"/>
-        </w:rPr>
-        <w:t>ms</w:t>
-      </w:r>
-      <w:r>
-        <w:rPr>
-          <w:rFonts w:cstheme="minorHAnsi"/>
-          <w:b/>
-          <w:bCs/>
-          <w:sz w:val="28"/>
-          <w:szCs w:val="28"/>
-        </w:rPr>
-        <w:t xml:space="preserve">edge according to your browser version </w:t>
-      </w:r>
-      <w:r>
-        <w:rPr>
-          <w:rFonts w:cstheme="minorHAnsi"/>
-          <w:b/>
-          <w:bCs/>
-          <w:sz w:val="28"/>
-          <w:szCs w:val="28"/>
-        </w:rPr>
-        <w:t>in below mentioned path.</w:t>
-      </w:r>
-    </w:p>
-    <w:p>
-      <w:pPr>
-        <w:pStyle w:val="ListParagraph"/>
-        <w:rPr>
-          <w:rFonts w:cstheme="minorHAnsi"/>
-          <w:sz w:val="28"/>
-          <w:szCs w:val="28"/>
-        </w:rPr>
-      </w:pPr>
-    </w:p>
-    <w:p>
-      <w:pPr>
-        <w:pStyle w:val="ListParagraph"/>
-        <w:rPr>
-          <w:sz w:val="28"/>
-          <w:szCs w:val="28"/>
-        </w:rPr>
-      </w:pPr>
-      <w:r>
-        <w:rPr>
-          <w:i/>
-          <w:iCs/>
-          <w:sz w:val="28"/>
-          <w:szCs w:val="28"/>
-        </w:rPr>
-        <w:t>Path</w:t>
-      </w:r>
-      <w:r>
-        <w:rPr>
-          <w:sz w:val="28"/>
-          <w:szCs w:val="28"/>
-        </w:rPr>
-        <w:t xml:space="preserve"> </w:t>
-      </w:r>
-      <w:r>
-        <w:rPr>
-          <w:sz w:val="28"/>
-          <w:szCs w:val="28"/>
-        </w:rPr>
-        <w:t>–</w:t>
-      </w:r>
-      <w:r>
-        <w:rPr>
-          <w:sz w:val="28"/>
-          <w:szCs w:val="28"/>
-        </w:rPr>
-        <w:t xml:space="preserve"> </w:t>
-      </w:r>
-      <w:r>
-        <w:rPr>
-          <w:sz w:val="28"/>
-          <w:szCs w:val="28"/>
-        </w:rPr>
-        <w:t>/</w:t>
-      </w:r>
-      <w:r>
-        <w:rPr>
-          <w:sz w:val="28"/>
-          <w:szCs w:val="28"/>
-        </w:rPr>
-        <w:t>Cab</w:t>
-      </w:r>
-      <w:r>
-        <w:rPr>
-          <w:sz w:val="28"/>
-          <w:szCs w:val="28"/>
-        </w:rPr>
-        <w:t>_</w:t>
-      </w:r>
-      <w:r>
-        <w:rPr>
-          <w:sz w:val="28"/>
-          <w:szCs w:val="28"/>
-        </w:rPr>
-        <w:t>Book/</w:t>
-      </w:r>
-      <w:r>
-        <w:rPr>
-          <w:sz w:val="28"/>
-          <w:szCs w:val="28"/>
-        </w:rPr>
-        <w:t>drivers</w:t>
-      </w:r>
-    </w:p>
-    <w:p>
-      <w:pPr>
-        <w:pStyle w:val="ListParagraph"/>
+        <w:rPr>
+          <w:sz w:val="32"/>
+          <w:szCs w:val="32"/>
+        </w:rPr>
+      </w:pPr>
+    </w:p>
+    <w:p>
+      <w:pPr>
         <w:rPr>
           <w:sz w:val="32"/>
           <w:szCs w:val="32"/>
@@ -1026,6 +618,7 @@
           <w:sz w:val="36"/>
           <w:szCs w:val="36"/>
         </w:rPr>
+        <w:lastRenderedPageBreak/>
         <w:t>Framework and tools used</w:t>
       </w:r>
     </w:p>
@@ -1252,6 +845,13 @@
           <w:szCs w:val="28"/>
         </w:rPr>
         <w:t>Log4j</w:t>
+      </w:r>
+      <w:r>
+        <w:rPr>
+          <w:sz w:val="28"/>
+          <w:szCs w:val="28"/>
+        </w:rPr>
+        <w:t>2</w:t>
       </w:r>
       <w:r>
         <w:rPr>
@@ -1810,266 +1410,6 @@
         <w:numPr>
           <w:ilvl w:val="0"/>
           <w:numId w:val="11"/>
-        </w:numPr>
-        <w:rPr>
-          <w:sz w:val="36"/>
-          <w:szCs w:val="36"/>
-        </w:rPr>
-      </w:pPr>
-      <w:r>
-        <w:rPr>
-          <w:sz w:val="36"/>
-          <w:szCs w:val="36"/>
-        </w:rPr>
-        <w:t>Dependency used and their version</w:t>
-      </w:r>
-    </w:p>
-    <w:p>
-      <w:pPr>
-        <w:pStyle w:val="ListParagraph"/>
-        <w:ind w:left="1080"/>
-        <w:rPr>
-          <w:sz w:val="28"/>
-          <w:szCs w:val="28"/>
-        </w:rPr>
-      </w:pPr>
-    </w:p>
-    <w:p>
-      <w:pPr>
-        <w:pStyle w:val="ListParagraph"/>
-        <w:ind w:left="1080"/>
-        <w:rPr>
-          <w:sz w:val="32"/>
-          <w:szCs w:val="32"/>
-        </w:rPr>
-      </w:pPr>
-      <w:r>
-        <w:rPr>
-          <w:sz w:val="28"/>
-          <w:szCs w:val="28"/>
-        </w:rPr>
-        <w:t xml:space="preserve">                   </w:t>
-      </w:r>
-      <w:r>
-        <w:rPr>
-          <w:sz w:val="32"/>
-          <w:szCs w:val="32"/>
-        </w:rPr>
-        <w:t xml:space="preserve">Dependency name                     </w:t>
-      </w:r>
-      <w:r>
-        <w:rPr>
-          <w:sz w:val="32"/>
-          <w:szCs w:val="32"/>
-        </w:rPr>
-        <w:t xml:space="preserve">       </w:t>
-      </w:r>
-      <w:r>
-        <w:rPr>
-          <w:sz w:val="32"/>
-          <w:szCs w:val="32"/>
-        </w:rPr>
-        <w:t xml:space="preserve">Version     </w:t>
-      </w:r>
-    </w:p>
-    <w:p>
-      <w:pPr>
-        <w:pStyle w:val="ListParagraph"/>
-        <w:numPr>
-          <w:ilvl w:val="0"/>
-          <w:numId w:val="15"/>
-        </w:numPr>
-        <w:rPr>
-          <w:sz w:val="28"/>
-          <w:szCs w:val="28"/>
-        </w:rPr>
-      </w:pPr>
-      <w:r>
-        <w:rPr>
-          <w:sz w:val="28"/>
-          <w:szCs w:val="28"/>
-        </w:rPr>
-        <w:t>Junit                                                    3.8.1</w:t>
-      </w:r>
-    </w:p>
-    <w:p>
-      <w:pPr>
-        <w:pStyle w:val="ListParagraph"/>
-        <w:numPr>
-          <w:ilvl w:val="0"/>
-          <w:numId w:val="16"/>
-        </w:numPr>
-        <w:rPr>
-          <w:sz w:val="28"/>
-          <w:szCs w:val="28"/>
-        </w:rPr>
-      </w:pPr>
-      <w:r>
-        <w:rPr>
-          <w:sz w:val="28"/>
-          <w:szCs w:val="28"/>
-        </w:rPr>
-        <w:t>Selenium Java                                   4.1.2</w:t>
-      </w:r>
-    </w:p>
-    <w:p>
-      <w:pPr>
-        <w:pStyle w:val="ListParagraph"/>
-        <w:numPr>
-          <w:ilvl w:val="0"/>
-          <w:numId w:val="16"/>
-        </w:numPr>
-        <w:rPr>
-          <w:sz w:val="28"/>
-          <w:szCs w:val="28"/>
-        </w:rPr>
-      </w:pPr>
-      <w:r>
-        <w:rPr>
-          <w:sz w:val="28"/>
-          <w:szCs w:val="28"/>
-        </w:rPr>
-        <w:t>Apache poi                                         5.1.0</w:t>
-      </w:r>
-    </w:p>
-    <w:p>
-      <w:pPr>
-        <w:pStyle w:val="ListParagraph"/>
-        <w:numPr>
-          <w:ilvl w:val="0"/>
-          <w:numId w:val="17"/>
-        </w:numPr>
-        <w:rPr>
-          <w:sz w:val="28"/>
-          <w:szCs w:val="28"/>
-        </w:rPr>
-      </w:pPr>
-      <w:r>
-        <w:rPr>
-          <w:sz w:val="28"/>
-          <w:szCs w:val="28"/>
-        </w:rPr>
-        <w:t xml:space="preserve"> Apache poi ooxml                             5.1.0</w:t>
-      </w:r>
-    </w:p>
-    <w:p>
-      <w:pPr>
-        <w:pStyle w:val="ListParagraph"/>
-        <w:numPr>
-          <w:ilvl w:val="0"/>
-          <w:numId w:val="17"/>
-        </w:numPr>
-        <w:rPr>
-          <w:sz w:val="28"/>
-          <w:szCs w:val="28"/>
-        </w:rPr>
-      </w:pPr>
-      <w:r>
-        <w:rPr>
-          <w:sz w:val="28"/>
-          <w:szCs w:val="28"/>
-        </w:rPr>
-        <w:t xml:space="preserve">TestNG                                              </w:t>
-      </w:r>
-      <w:r>
-        <w:rPr>
-          <w:sz w:val="28"/>
-          <w:szCs w:val="28"/>
-        </w:rPr>
-        <w:t xml:space="preserve">   </w:t>
-      </w:r>
-      <w:r>
-        <w:rPr>
-          <w:sz w:val="28"/>
-          <w:szCs w:val="28"/>
-        </w:rPr>
-        <w:t xml:space="preserve"> 7.5</w:t>
-      </w:r>
-    </w:p>
-    <w:p>
-      <w:pPr>
-        <w:pStyle w:val="ListParagraph"/>
-        <w:numPr>
-          <w:ilvl w:val="0"/>
-          <w:numId w:val="17"/>
-        </w:numPr>
-        <w:rPr>
-          <w:sz w:val="28"/>
-          <w:szCs w:val="28"/>
-        </w:rPr>
-      </w:pPr>
-      <w:r>
-        <w:rPr>
-          <w:sz w:val="28"/>
-          <w:szCs w:val="28"/>
-        </w:rPr>
-        <w:t xml:space="preserve">Log4j                                                 </w:t>
-      </w:r>
-      <w:r>
-        <w:rPr>
-          <w:sz w:val="28"/>
-          <w:szCs w:val="28"/>
-        </w:rPr>
-        <w:t xml:space="preserve"> </w:t>
-      </w:r>
-      <w:r>
-        <w:rPr>
-          <w:sz w:val="28"/>
-          <w:szCs w:val="28"/>
-        </w:rPr>
-        <w:t xml:space="preserve"> 1.2.17</w:t>
-      </w:r>
-    </w:p>
-    <w:p>
-      <w:pPr>
-        <w:pStyle w:val="ListParagraph"/>
-        <w:numPr>
-          <w:ilvl w:val="0"/>
-          <w:numId w:val="17"/>
-        </w:numPr>
-        <w:rPr>
-          <w:sz w:val="28"/>
-          <w:szCs w:val="28"/>
-        </w:rPr>
-      </w:pPr>
-      <w:r>
-        <w:rPr>
-          <w:sz w:val="28"/>
-          <w:szCs w:val="28"/>
-        </w:rPr>
-        <w:t xml:space="preserve">Avenstack extentsreports             </w:t>
-      </w:r>
-      <w:r>
-        <w:rPr>
-          <w:sz w:val="28"/>
-          <w:szCs w:val="28"/>
-        </w:rPr>
-        <w:t xml:space="preserve"> </w:t>
-      </w:r>
-      <w:r>
-        <w:rPr>
-          <w:sz w:val="28"/>
-          <w:szCs w:val="28"/>
-        </w:rPr>
-        <w:t xml:space="preserve"> 3.1.5                  </w:t>
-      </w:r>
-    </w:p>
-    <w:p>
-      <w:pPr>
-        <w:spacing w:before="100" w:beforeAutospacing="1" w:after="120" w:line="240" w:lineRule="auto"/>
-        <w:jc w:val="both"/>
-        <w:rPr>
-          <w:sz w:val="36"/>
-          <w:szCs w:val="36"/>
-        </w:rPr>
-      </w:pPr>
-    </w:p>
-    <w:p>
-      <w:pPr>
-        <w:pStyle w:val="ListParagraph"/>
-        <w:numPr>
-          <w:ilvl w:val="0"/>
-          <w:numId w:val="8"/>
         </w:numPr>
         <w:spacing w:line="240" w:lineRule="auto"/>
         <w:jc w:val="both"/>
@@ -2350,7 +1690,7 @@
         <w:pStyle w:val="ListParagraph"/>
         <w:numPr>
           <w:ilvl w:val="0"/>
-          <w:numId w:val="8"/>
+          <w:numId w:val="11"/>
         </w:numPr>
         <w:rPr>
           <w:sz w:val="36"/>
@@ -2436,299 +1776,6 @@
       <w:pPr>
         <w:pStyle w:val="ListParagraph"/>
         <w:ind w:left="1130"/>
-        <w:rPr>
-          <w:sz w:val="36"/>
-          <w:szCs w:val="36"/>
-        </w:rPr>
-      </w:pPr>
-    </w:p>
-    <w:p>
-      <w:pPr>
-        <w:pStyle w:val="ListParagraph"/>
-        <w:numPr>
-          <w:ilvl w:val="0"/>
-          <w:numId w:val="8"/>
-        </w:numPr>
-        <w:rPr>
-          <w:sz w:val="36"/>
-          <w:szCs w:val="36"/>
-        </w:rPr>
-      </w:pPr>
-      <w:r>
-        <w:rPr>
-          <w:sz w:val="36"/>
-          <w:szCs w:val="36"/>
-        </w:rPr>
-        <w:t>Log4j</w:t>
-      </w:r>
-    </w:p>
-    <w:p>
-      <w:pPr>
-        <w:rPr>
-          <w:sz w:val="28"/>
-          <w:szCs w:val="28"/>
-        </w:rPr>
-      </w:pPr>
-      <w:r>
-        <w:rPr>
-          <w:sz w:val="28"/>
-          <w:szCs w:val="28"/>
-        </w:rPr>
-        <w:t xml:space="preserve">           </w:t>
-      </w:r>
-      <w:r>
-        <w:rPr>
-          <w:sz w:val="28"/>
-          <w:szCs w:val="28"/>
-        </w:rPr>
-        <w:t xml:space="preserve">To access the log report generate, reach the </w:t>
-      </w:r>
-      <w:r>
-        <w:rPr>
-          <w:sz w:val="28"/>
-          <w:szCs w:val="28"/>
-        </w:rPr>
-        <w:t>t</w:t>
-      </w:r>
-      <w:r>
-        <w:rPr>
-          <w:sz w:val="28"/>
-          <w:szCs w:val="28"/>
-        </w:rPr>
-        <w:t>est</w:t>
-      </w:r>
-      <w:r>
-        <w:rPr>
-          <w:sz w:val="28"/>
-          <w:szCs w:val="28"/>
-        </w:rPr>
-        <w:t>log Folder:</w:t>
-      </w:r>
-    </w:p>
-    <w:p>
-      <w:pPr>
-        <w:rPr>
-          <w:sz w:val="28"/>
-          <w:szCs w:val="28"/>
-        </w:rPr>
-      </w:pPr>
-      <w:r>
-        <w:rPr>
-          <w:sz w:val="28"/>
-          <w:szCs w:val="28"/>
-        </w:rPr>
-        <w:t xml:space="preserve">            </w:t>
-      </w:r>
-      <w:r>
-        <w:rPr>
-          <w:i/>
-          <w:iCs/>
-          <w:sz w:val="28"/>
-          <w:szCs w:val="28"/>
-        </w:rPr>
-        <w:t>Path</w:t>
-      </w:r>
-      <w:r>
-        <w:rPr>
-          <w:sz w:val="28"/>
-          <w:szCs w:val="28"/>
-        </w:rPr>
-        <w:t>- /Cab_Book/</w:t>
-      </w:r>
-      <w:r>
-        <w:rPr>
-          <w:sz w:val="28"/>
-          <w:szCs w:val="28"/>
-        </w:rPr>
-        <w:t>testlog</w:t>
-      </w:r>
-    </w:p>
-    <w:p>
-      <w:pPr>
-        <w:rPr>
-          <w:sz w:val="28"/>
-          <w:szCs w:val="28"/>
-        </w:rPr>
-      </w:pPr>
-    </w:p>
-    <w:p>
-      <w:pPr>
-        <w:rPr>
-          <w:sz w:val="28"/>
-          <w:szCs w:val="28"/>
-        </w:rPr>
-      </w:pPr>
-      <w:r>
-        <w:rPr>
-          <w:sz w:val="28"/>
-          <w:szCs w:val="28"/>
-        </w:rPr>
-        <w:t xml:space="preserve">           </w:t>
-      </w:r>
-      <w:r>
-        <w:rPr>
-          <w:sz w:val="28"/>
-          <w:szCs w:val="28"/>
-        </w:rPr>
-        <w:t>…</w:t>
-      </w:r>
-    </w:p>
-    <w:p>
-      <w:pPr>
-        <w:rPr>
-          <w:sz w:val="36"/>
-          <w:szCs w:val="36"/>
-        </w:rPr>
-      </w:pPr>
-    </w:p>
-    <w:p>
-      <w:pPr>
-        <w:rPr>
-          <w:sz w:val="36"/>
-          <w:szCs w:val="36"/>
-        </w:rPr>
-      </w:pPr>
-    </w:p>
-    <w:p>
-      <w:pPr>
-        <w:jc w:val="center"/>
-        <w:rPr>
-          <w:sz w:val="28"/>
-          <w:szCs w:val="28"/>
-        </w:rPr>
-      </w:pPr>
-    </w:p>
-    <w:p>
-      <w:pPr>
-        <w:jc w:val="center"/>
-        <w:rPr>
-          <w:sz w:val="28"/>
-          <w:szCs w:val="28"/>
-        </w:rPr>
-      </w:pPr>
-    </w:p>
-    <w:p>
-      <w:pPr>
-        <w:rPr>
-          <w:sz w:val="28"/>
-          <w:szCs w:val="28"/>
-        </w:rPr>
-      </w:pPr>
-    </w:p>
-    <w:p>
-      <w:pPr>
-        <w:jc w:val="center"/>
-        <w:rPr>
-          <w:sz w:val="28"/>
-          <w:szCs w:val="28"/>
-        </w:rPr>
-      </w:pPr>
-    </w:p>
-    <w:p>
-      <w:pPr>
-        <w:jc w:val="center"/>
-        <w:rPr>
-          <w:sz w:val="28"/>
-          <w:szCs w:val="28"/>
-        </w:rPr>
-      </w:pPr>
-    </w:p>
-    <w:p>
-      <w:pPr>
-        <w:jc w:val="center"/>
-        <w:rPr>
-          <w:sz w:val="28"/>
-          <w:szCs w:val="28"/>
-        </w:rPr>
-      </w:pPr>
-    </w:p>
-    <w:p>
-      <w:pPr>
-        <w:jc w:val="center"/>
-        <w:rPr>
-          <w:sz w:val="28"/>
-          <w:szCs w:val="28"/>
-        </w:rPr>
-      </w:pPr>
-    </w:p>
-    <w:p>
-      <w:pPr>
-        <w:jc w:val="center"/>
-        <w:rPr>
-          <w:sz w:val="28"/>
-          <w:szCs w:val="28"/>
-        </w:rPr>
-      </w:pPr>
-    </w:p>
-    <w:p>
-      <w:pPr>
-        <w:jc w:val="center"/>
-        <w:rPr>
-          <w:sz w:val="28"/>
-          <w:szCs w:val="28"/>
-        </w:rPr>
-      </w:pPr>
-    </w:p>
-    <w:p>
-      <w:pPr>
-        <w:jc w:val="center"/>
-        <w:rPr>
-          <w:sz w:val="28"/>
-          <w:szCs w:val="28"/>
-        </w:rPr>
-      </w:pPr>
-    </w:p>
-    <w:p>
-      <w:pPr>
-        <w:jc w:val="center"/>
-        <w:rPr>
-          <w:sz w:val="28"/>
-          <w:szCs w:val="28"/>
-        </w:rPr>
-      </w:pPr>
-    </w:p>
-    <w:p>
-      <w:pPr>
-        <w:jc w:val="center"/>
-        <w:rPr>
-          <w:sz w:val="28"/>
-          <w:szCs w:val="28"/>
-        </w:rPr>
-      </w:pPr>
-    </w:p>
-    <w:p>
-      <w:pPr>
-        <w:pStyle w:val="ListParagraph"/>
-        <w:ind w:left="1080"/>
-        <w:rPr>
-          <w:sz w:val="36"/>
-          <w:szCs w:val="36"/>
-        </w:rPr>
-      </w:pPr>
-    </w:p>
-    <w:p>
-      <w:pPr>
-        <w:pStyle w:val="ListParagraph"/>
-        <w:ind w:left="1080"/>
-        <w:rPr>
-          <w:sz w:val="36"/>
-          <w:szCs w:val="36"/>
-        </w:rPr>
-      </w:pPr>
-    </w:p>
-    <w:p>
-      <w:pPr>
-        <w:pStyle w:val="ListParagraph"/>
-        <w:ind w:left="1080"/>
-        <w:rPr>
-          <w:sz w:val="36"/>
-          <w:szCs w:val="36"/>
-        </w:rPr>
-      </w:pPr>
-    </w:p>
-    <w:p>
-      <w:pPr>
-        <w:ind w:left="720"/>
         <w:rPr>
           <w:sz w:val="36"/>
           <w:szCs w:val="36"/>
@@ -2752,6 +1799,299 @@
           <w:sz w:val="36"/>
           <w:szCs w:val="36"/>
         </w:rPr>
+        <w:t>Log4j</w:t>
+      </w:r>
+    </w:p>
+    <w:p>
+      <w:pPr>
+        <w:rPr>
+          <w:sz w:val="28"/>
+          <w:szCs w:val="28"/>
+        </w:rPr>
+      </w:pPr>
+      <w:r>
+        <w:rPr>
+          <w:sz w:val="28"/>
+          <w:szCs w:val="28"/>
+        </w:rPr>
+        <w:t xml:space="preserve">           </w:t>
+      </w:r>
+      <w:r>
+        <w:rPr>
+          <w:sz w:val="28"/>
+          <w:szCs w:val="28"/>
+        </w:rPr>
+        <w:t xml:space="preserve">To access the log report generate, reach the </w:t>
+      </w:r>
+      <w:r>
+        <w:rPr>
+          <w:sz w:val="28"/>
+          <w:szCs w:val="28"/>
+        </w:rPr>
+        <w:t>t</w:t>
+      </w:r>
+      <w:r>
+        <w:rPr>
+          <w:sz w:val="28"/>
+          <w:szCs w:val="28"/>
+        </w:rPr>
+        <w:t>est</w:t>
+      </w:r>
+      <w:r>
+        <w:rPr>
+          <w:sz w:val="28"/>
+          <w:szCs w:val="28"/>
+        </w:rPr>
+        <w:t>log Folder:</w:t>
+      </w:r>
+    </w:p>
+    <w:p>
+      <w:pPr>
+        <w:rPr>
+          <w:sz w:val="28"/>
+          <w:szCs w:val="28"/>
+        </w:rPr>
+      </w:pPr>
+      <w:r>
+        <w:rPr>
+          <w:sz w:val="28"/>
+          <w:szCs w:val="28"/>
+        </w:rPr>
+        <w:t xml:space="preserve">            </w:t>
+      </w:r>
+      <w:r>
+        <w:rPr>
+          <w:i/>
+          <w:iCs/>
+          <w:sz w:val="28"/>
+          <w:szCs w:val="28"/>
+        </w:rPr>
+        <w:t>Path</w:t>
+      </w:r>
+      <w:r>
+        <w:rPr>
+          <w:sz w:val="28"/>
+          <w:szCs w:val="28"/>
+        </w:rPr>
+        <w:t>- /Cab_Book/</w:t>
+      </w:r>
+      <w:r>
+        <w:rPr>
+          <w:sz w:val="28"/>
+          <w:szCs w:val="28"/>
+        </w:rPr>
+        <w:t>testlog</w:t>
+      </w:r>
+    </w:p>
+    <w:p>
+      <w:pPr>
+        <w:rPr>
+          <w:sz w:val="28"/>
+          <w:szCs w:val="28"/>
+        </w:rPr>
+      </w:pPr>
+    </w:p>
+    <w:p>
+      <w:pPr>
+        <w:rPr>
+          <w:sz w:val="28"/>
+          <w:szCs w:val="28"/>
+        </w:rPr>
+      </w:pPr>
+      <w:r>
+        <w:rPr>
+          <w:sz w:val="28"/>
+          <w:szCs w:val="28"/>
+        </w:rPr>
+        <w:t xml:space="preserve">           </w:t>
+      </w:r>
+      <w:r>
+        <w:rPr>
+          <w:sz w:val="28"/>
+          <w:szCs w:val="28"/>
+        </w:rPr>
+        <w:t>…</w:t>
+      </w:r>
+    </w:p>
+    <w:p>
+      <w:pPr>
+        <w:rPr>
+          <w:sz w:val="36"/>
+          <w:szCs w:val="36"/>
+        </w:rPr>
+      </w:pPr>
+    </w:p>
+    <w:p>
+      <w:pPr>
+        <w:rPr>
+          <w:sz w:val="36"/>
+          <w:szCs w:val="36"/>
+        </w:rPr>
+      </w:pPr>
+    </w:p>
+    <w:p>
+      <w:pPr>
+        <w:jc w:val="center"/>
+        <w:rPr>
+          <w:sz w:val="28"/>
+          <w:szCs w:val="28"/>
+        </w:rPr>
+      </w:pPr>
+    </w:p>
+    <w:p>
+      <w:pPr>
+        <w:jc w:val="center"/>
+        <w:rPr>
+          <w:sz w:val="28"/>
+          <w:szCs w:val="28"/>
+        </w:rPr>
+      </w:pPr>
+    </w:p>
+    <w:p>
+      <w:pPr>
+        <w:rPr>
+          <w:sz w:val="28"/>
+          <w:szCs w:val="28"/>
+        </w:rPr>
+      </w:pPr>
+    </w:p>
+    <w:p>
+      <w:pPr>
+        <w:jc w:val="center"/>
+        <w:rPr>
+          <w:sz w:val="28"/>
+          <w:szCs w:val="28"/>
+        </w:rPr>
+      </w:pPr>
+    </w:p>
+    <w:p>
+      <w:pPr>
+        <w:jc w:val="center"/>
+        <w:rPr>
+          <w:sz w:val="28"/>
+          <w:szCs w:val="28"/>
+        </w:rPr>
+      </w:pPr>
+    </w:p>
+    <w:p>
+      <w:pPr>
+        <w:jc w:val="center"/>
+        <w:rPr>
+          <w:sz w:val="28"/>
+          <w:szCs w:val="28"/>
+        </w:rPr>
+      </w:pPr>
+    </w:p>
+    <w:p>
+      <w:pPr>
+        <w:jc w:val="center"/>
+        <w:rPr>
+          <w:sz w:val="28"/>
+          <w:szCs w:val="28"/>
+        </w:rPr>
+      </w:pPr>
+    </w:p>
+    <w:p>
+      <w:pPr>
+        <w:jc w:val="center"/>
+        <w:rPr>
+          <w:sz w:val="28"/>
+          <w:szCs w:val="28"/>
+        </w:rPr>
+      </w:pPr>
+    </w:p>
+    <w:p>
+      <w:pPr>
+        <w:jc w:val="center"/>
+        <w:rPr>
+          <w:sz w:val="28"/>
+          <w:szCs w:val="28"/>
+        </w:rPr>
+      </w:pPr>
+    </w:p>
+    <w:p>
+      <w:pPr>
+        <w:jc w:val="center"/>
+        <w:rPr>
+          <w:sz w:val="28"/>
+          <w:szCs w:val="28"/>
+        </w:rPr>
+      </w:pPr>
+    </w:p>
+    <w:p>
+      <w:pPr>
+        <w:jc w:val="center"/>
+        <w:rPr>
+          <w:sz w:val="28"/>
+          <w:szCs w:val="28"/>
+        </w:rPr>
+      </w:pPr>
+    </w:p>
+    <w:p>
+      <w:pPr>
+        <w:jc w:val="center"/>
+        <w:rPr>
+          <w:sz w:val="28"/>
+          <w:szCs w:val="28"/>
+        </w:rPr>
+      </w:pPr>
+    </w:p>
+    <w:p>
+      <w:pPr>
+        <w:pStyle w:val="ListParagraph"/>
+        <w:ind w:left="1080"/>
+        <w:rPr>
+          <w:sz w:val="36"/>
+          <w:szCs w:val="36"/>
+        </w:rPr>
+      </w:pPr>
+    </w:p>
+    <w:p>
+      <w:pPr>
+        <w:pStyle w:val="ListParagraph"/>
+        <w:ind w:left="1080"/>
+        <w:rPr>
+          <w:sz w:val="36"/>
+          <w:szCs w:val="36"/>
+        </w:rPr>
+      </w:pPr>
+    </w:p>
+    <w:p>
+      <w:pPr>
+        <w:pStyle w:val="ListParagraph"/>
+        <w:ind w:left="1080"/>
+        <w:rPr>
+          <w:sz w:val="36"/>
+          <w:szCs w:val="36"/>
+        </w:rPr>
+      </w:pPr>
+    </w:p>
+    <w:p>
+      <w:pPr>
+        <w:ind w:left="720"/>
+        <w:rPr>
+          <w:sz w:val="36"/>
+          <w:szCs w:val="36"/>
+        </w:rPr>
+      </w:pPr>
+    </w:p>
+    <w:p>
+      <w:pPr>
+        <w:pStyle w:val="ListParagraph"/>
+        <w:numPr>
+          <w:ilvl w:val="0"/>
+          <w:numId w:val="11"/>
+        </w:numPr>
+        <w:rPr>
+          <w:sz w:val="36"/>
+          <w:szCs w:val="36"/>
+        </w:rPr>
+      </w:pPr>
+      <w:r>
+        <w:rPr>
+          <w:sz w:val="36"/>
+          <w:szCs w:val="36"/>
+        </w:rPr>
         <w:t>Project Structure</w:t>
       </w:r>
     </w:p>
@@ -2769,6 +2109,7 @@
           <w:sz w:val="28"/>
           <w:szCs w:val="28"/>
         </w:rPr>
+        <w:lastRenderedPageBreak/>
         <w:drawing>
           <wp:inline distT="0" distB="0" distL="0" distR="0" wp14:anchorId="6749D6F8" wp14:editId="603287D9">
             <wp:extent cx="3086100" cy="7734300"/>
@@ -2897,7 +2238,7 @@
 </file>
 
 <file path=word/endnotes.xml><?xml version="1.0" encoding="utf-8"?>
-<w:endnotes xmlns:wpc="http://schemas.microsoft.com/office/word/2010/wordprocessingCanvas" xmlns:cx="http://schemas.microsoft.com/office/drawing/2014/chartex" xmlns:cx1="http://schemas.microsoft.com/office/drawing/2015/9/8/chartex" xmlns:cx2="http://schemas.microsoft.com/office/drawing/2015/10/21/chartex" xmlns:cx3="http://schemas.microsoft.com/office/drawing/2016/5/9/chartex" xmlns:cx4="http://schemas.microsoft.com/office/drawing/2016/5/10/chartex" xmlns:cx5="http://schemas.microsoft.com/office/drawing/2016/5/11/chartex" xmlns:cx6="http://schemas.microsoft.com/office/drawing/2016/5/12/chartex" xmlns:cx7="http://schemas.microsoft.com/office/drawing/2016/5/13/chartex" xmlns:cx8="http://schemas.microsoft.com/office/drawing/2016/5/14/chartex" xmlns:mc="http://schemas.openxmlformats.org/markup-compatibility/2006" xmlns:aink="http://schemas.microsoft.com/office/drawing/2016/ink" xmlns:am3d="http://schemas.microsoft.com/office/drawing/2017/model3d" xmlns:o="urn:schemas-microsoft-com:office:office" xmlns:r="http://schemas.openxmlformats.org/officeDocument/2006/relationships" xmlns:m="http://schemas.openxmlformats.org/officeDocument/2006/math" xmlns:v="urn:schemas-microsoft-com:vml" xmlns:wp14="http://schemas.microsoft.com/office/word/2010/wordprocessingDrawing" xmlns:wp="http://schemas.openxmlformats.org/drawingml/2006/wordprocessingDrawing" xmlns:w10="urn:schemas-microsoft-com:office:word" xmlns:w="http://schemas.openxmlformats.org/wordprocessingml/2006/main" xmlns:w14="http://schemas.microsoft.com/office/word/2010/wordml" xmlns:w15="http://schemas.microsoft.com/office/word/2012/wordml" xmlns:w16cex="http://schemas.microsoft.com/office/word/2018/wordml/cex" xmlns:w16cid="http://schemas.microsoft.com/office/word/2016/wordml/cid" xmlns:w16="http://schemas.microsoft.com/office/word/2018/wordml" xmlns:w16sdtdh="http://schemas.microsoft.com/office/word/2020/wordml/sdtdatahash" xmlns:w16se="http://schemas.microsoft.com/office/word/2015/wordml/symex" xmlns:wpg="http://schemas.microsoft.com/office/word/2010/wordprocessingGroup" xmlns:wpi="http://schemas.microsoft.com/office/word/2010/wordprocessingInk" xmlns:wne="http://schemas.microsoft.com/office/word/2006/wordml" xmlns:wps="http://schemas.microsoft.com/office/word/2010/wordprocessingShape" mc:Ignorable="w14 w15 w16se w16cid w16 w16cex w16sdtdh wp14">
+<w:endnotes xmlns:wpc="http://schemas.microsoft.com/office/word/2010/wordprocessingCanvas" xmlns:cx="http://schemas.microsoft.com/office/drawing/2014/chartex" xmlns:cx1="http://schemas.microsoft.com/office/drawing/2015/9/8/chartex" xmlns:cx2="http://schemas.microsoft.com/office/drawing/2015/10/21/chartex" xmlns:cx3="http://schemas.microsoft.com/office/drawing/2016/5/9/chartex" xmlns:cx4="http://schemas.microsoft.com/office/drawing/2016/5/10/chartex" xmlns:cx5="http://schemas.microsoft.com/office/drawing/2016/5/11/chartex" xmlns:cx6="http://schemas.microsoft.com/office/drawing/2016/5/12/chartex" xmlns:cx7="http://schemas.microsoft.com/office/drawing/2016/5/13/chartex" xmlns:cx8="http://schemas.microsoft.com/office/drawing/2016/5/14/chartex" xmlns:mc="http://schemas.openxmlformats.org/markup-compatibility/2006" xmlns:aink="http://schemas.microsoft.com/office/drawing/2016/ink" xmlns:am3d="http://schemas.microsoft.com/office/drawing/2017/model3d" xmlns:o="urn:schemas-microsoft-com:office:office" xmlns:oel="http://schemas.microsoft.com/office/2019/extlst" xmlns:r="http://schemas.openxmlformats.org/officeDocument/2006/relationships" xmlns:m="http://schemas.openxmlformats.org/officeDocument/2006/math" xmlns:v="urn:schemas-microsoft-com:vml" xmlns:wp14="http://schemas.microsoft.com/office/word/2010/wordprocessingDrawing" xmlns:wp="http://schemas.openxmlformats.org/drawingml/2006/wordprocessingDrawing" xmlns:w10="urn:schemas-microsoft-com:office:word" xmlns:w="http://schemas.openxmlformats.org/wordprocessingml/2006/main" xmlns:w14="http://schemas.microsoft.com/office/word/2010/wordml" xmlns:w15="http://schemas.microsoft.com/office/word/2012/wordml" xmlns:w16cex="http://schemas.microsoft.com/office/word/2018/wordml/cex" xmlns:w16cid="http://schemas.microsoft.com/office/word/2016/wordml/cid" xmlns:w16="http://schemas.microsoft.com/office/word/2018/wordml" xmlns:w16du="http://schemas.microsoft.com/office/word/2023/wordml/word16du" xmlns:w16sdtdh="http://schemas.microsoft.com/office/word/2020/wordml/sdtdatahash" xmlns:w16se="http://schemas.microsoft.com/office/word/2015/wordml/symex" xmlns:wpg="http://schemas.microsoft.com/office/word/2010/wordprocessingGroup" xmlns:wpi="http://schemas.microsoft.com/office/word/2010/wordprocessingInk" xmlns:wne="http://schemas.microsoft.com/office/word/2006/wordml" xmlns:wps="http://schemas.microsoft.com/office/word/2010/wordprocessingShape" mc:Ignorable="w14 w15 w16se w16cid w16 w16cex w16sdtdh w16du wp14">
   <w:endnote w:type="separator" w:id="-1">
     <w:p>
       <w:pPr>
@@ -2922,7 +2263,7 @@
 </file>
 
 <file path=word/footnotes.xml><?xml version="1.0" encoding="utf-8"?>
-<w:footnotes xmlns:wpc="http://schemas.microsoft.com/office/word/2010/wordprocessingCanvas" xmlns:cx="http://schemas.microsoft.com/office/drawing/2014/chartex" xmlns:cx1="http://schemas.microsoft.com/office/drawing/2015/9/8/chartex" xmlns:cx2="http://schemas.microsoft.com/office/drawing/2015/10/21/chartex" xmlns:cx3="http://schemas.microsoft.com/office/drawing/2016/5/9/chartex" xmlns:cx4="http://schemas.microsoft.com/office/drawing/2016/5/10/chartex" xmlns:cx5="http://schemas.microsoft.com/office/drawing/2016/5/11/chartex" xmlns:cx6="http://schemas.microsoft.com/office/drawing/2016/5/12/chartex" xmlns:cx7="http://schemas.microsoft.com/office/drawing/2016/5/13/chartex" xmlns:cx8="http://schemas.microsoft.com/office/drawing/2016/5/14/chartex" xmlns:mc="http://schemas.openxmlformats.org/markup-compatibility/2006" xmlns:aink="http://schemas.microsoft.com/office/drawing/2016/ink" xmlns:am3d="http://schemas.microsoft.com/office/drawing/2017/model3d" xmlns:o="urn:schemas-microsoft-com:office:office" xmlns:r="http://schemas.openxmlformats.org/officeDocument/2006/relationships" xmlns:m="http://schemas.openxmlformats.org/officeDocument/2006/math" xmlns:v="urn:schemas-microsoft-com:vml" xmlns:wp14="http://schemas.microsoft.com/office/word/2010/wordprocessingDrawing" xmlns:wp="http://schemas.openxmlformats.org/drawingml/2006/wordprocessingDrawing" xmlns:w10="urn:schemas-microsoft-com:office:word" xmlns:w="http://schemas.openxmlformats.org/wordprocessingml/2006/main" xmlns:w14="http://schemas.microsoft.com/office/word/2010/wordml" xmlns:w15="http://schemas.microsoft.com/office/word/2012/wordml" xmlns:w16cex="http://schemas.microsoft.com/office/word/2018/wordml/cex" xmlns:w16cid="http://schemas.microsoft.com/office/word/2016/wordml/cid" xmlns:w16="http://schemas.microsoft.com/office/word/2018/wordml" xmlns:w16sdtdh="http://schemas.microsoft.com/office/word/2020/wordml/sdtdatahash" xmlns:w16se="http://schemas.microsoft.com/office/word/2015/wordml/symex" xmlns:wpg="http://schemas.microsoft.com/office/word/2010/wordprocessingGroup" xmlns:wpi="http://schemas.microsoft.com/office/word/2010/wordprocessingInk" xmlns:wne="http://schemas.microsoft.com/office/word/2006/wordml" xmlns:wps="http://schemas.microsoft.com/office/word/2010/wordprocessingShape" mc:Ignorable="w14 w15 w16se w16cid w16 w16cex w16sdtdh wp14">
+<w:footnotes xmlns:wpc="http://schemas.microsoft.com/office/word/2010/wordprocessingCanvas" xmlns:cx="http://schemas.microsoft.com/office/drawing/2014/chartex" xmlns:cx1="http://schemas.microsoft.com/office/drawing/2015/9/8/chartex" xmlns:cx2="http://schemas.microsoft.com/office/drawing/2015/10/21/chartex" xmlns:cx3="http://schemas.microsoft.com/office/drawing/2016/5/9/chartex" xmlns:cx4="http://schemas.microsoft.com/office/drawing/2016/5/10/chartex" xmlns:cx5="http://schemas.microsoft.com/office/drawing/2016/5/11/chartex" xmlns:cx6="http://schemas.microsoft.com/office/drawing/2016/5/12/chartex" xmlns:cx7="http://schemas.microsoft.com/office/drawing/2016/5/13/chartex" xmlns:cx8="http://schemas.microsoft.com/office/drawing/2016/5/14/chartex" xmlns:mc="http://schemas.openxmlformats.org/markup-compatibility/2006" xmlns:aink="http://schemas.microsoft.com/office/drawing/2016/ink" xmlns:am3d="http://schemas.microsoft.com/office/drawing/2017/model3d" xmlns:o="urn:schemas-microsoft-com:office:office" xmlns:oel="http://schemas.microsoft.com/office/2019/extlst" xmlns:r="http://schemas.openxmlformats.org/officeDocument/2006/relationships" xmlns:m="http://schemas.openxmlformats.org/officeDocument/2006/math" xmlns:v="urn:schemas-microsoft-com:vml" xmlns:wp14="http://schemas.microsoft.com/office/word/2010/wordprocessingDrawing" xmlns:wp="http://schemas.openxmlformats.org/drawingml/2006/wordprocessingDrawing" xmlns:w10="urn:schemas-microsoft-com:office:word" xmlns:w="http://schemas.openxmlformats.org/wordprocessingml/2006/main" xmlns:w14="http://schemas.microsoft.com/office/word/2010/wordml" xmlns:w15="http://schemas.microsoft.com/office/word/2012/wordml" xmlns:w16cex="http://schemas.microsoft.com/office/word/2018/wordml/cex" xmlns:w16cid="http://schemas.microsoft.com/office/word/2016/wordml/cid" xmlns:w16="http://schemas.microsoft.com/office/word/2018/wordml" xmlns:w16du="http://schemas.microsoft.com/office/word/2023/wordml/word16du" xmlns:w16sdtdh="http://schemas.microsoft.com/office/word/2020/wordml/sdtdatahash" xmlns:w16se="http://schemas.microsoft.com/office/word/2015/wordml/symex" xmlns:wpg="http://schemas.microsoft.com/office/word/2010/wordprocessingGroup" xmlns:wpi="http://schemas.microsoft.com/office/word/2010/wordprocessingInk" xmlns:wne="http://schemas.microsoft.com/office/word/2006/wordml" xmlns:wps="http://schemas.microsoft.com/office/word/2010/wordprocessingShape" mc:Ignorable="w14 w15 w16se w16cid w16 w16cex w16sdtdh w16du wp14">
   <w:footnote w:type="separator" w:id="-1">
     <w:p>
       <w:pPr>
@@ -2947,7 +2288,7 @@
 </file>
 
 <file path=word/numbering.xml><?xml version="1.0" encoding="utf-8"?>
-<w:numbering xmlns:wpc="http://schemas.microsoft.com/office/word/2010/wordprocessingCanvas" xmlns:cx="http://schemas.microsoft.com/office/drawing/2014/chartex" xmlns:cx1="http://schemas.microsoft.com/office/drawing/2015/9/8/chartex" xmlns:cx2="http://schemas.microsoft.com/office/drawing/2015/10/21/chartex" xmlns:cx3="http://schemas.microsoft.com/office/drawing/2016/5/9/chartex" xmlns:cx4="http://schemas.microsoft.com/office/drawing/2016/5/10/chartex" xmlns:cx5="http://schemas.microsoft.com/office/drawing/2016/5/11/chartex" xmlns:cx6="http://schemas.microsoft.com/office/drawing/2016/5/12/chartex" xmlns:cx7="http://schemas.microsoft.com/office/drawing/2016/5/13/chartex" xmlns:cx8="http://schemas.microsoft.com/office/drawing/2016/5/14/chartex" xmlns:mc="http://schemas.openxmlformats.org/markup-compatibility/2006" xmlns:aink="http://schemas.microsoft.com/office/drawing/2016/ink" xmlns:am3d="http://schemas.microsoft.com/office/drawing/2017/model3d" xmlns:o="urn:schemas-microsoft-com:office:office" xmlns:r="http://schemas.openxmlformats.org/officeDocument/2006/relationships" xmlns:m="http://schemas.openxmlformats.org/officeDocument/2006/math" xmlns:v="urn:schemas-microsoft-com:vml" xmlns:wp14="http://schemas.microsoft.com/office/word/2010/wordprocessingDrawing" xmlns:wp="http://schemas.openxmlformats.org/drawingml/2006/wordprocessingDrawing" xmlns:w10="urn:schemas-microsoft-com:office:word" xmlns:w="http://schemas.openxmlformats.org/wordprocessingml/2006/main" xmlns:w14="http://schemas.microsoft.com/office/word/2010/wordml" xmlns:w15="http://schemas.microsoft.com/office/word/2012/wordml" xmlns:w16cex="http://schemas.microsoft.com/office/word/2018/wordml/cex" xmlns:w16cid="http://schemas.microsoft.com/office/word/2016/wordml/cid" xmlns:w16="http://schemas.microsoft.com/office/word/2018/wordml" xmlns:w16sdtdh="http://schemas.microsoft.com/office/word/2020/wordml/sdtdatahash" xmlns:w16se="http://schemas.microsoft.com/office/word/2015/wordml/symex" xmlns:wpg="http://schemas.microsoft.com/office/word/2010/wordprocessingGroup" xmlns:wpi="http://schemas.microsoft.com/office/word/2010/wordprocessingInk" xmlns:wne="http://schemas.microsoft.com/office/word/2006/wordml" xmlns:wps="http://schemas.microsoft.com/office/word/2010/wordprocessingShape" mc:Ignorable="w14 w15 w16se w16cid w16 w16cex w16sdtdh wp14">
+<w:numbering xmlns:wpc="http://schemas.microsoft.com/office/word/2010/wordprocessingCanvas" xmlns:cx="http://schemas.microsoft.com/office/drawing/2014/chartex" xmlns:cx1="http://schemas.microsoft.com/office/drawing/2015/9/8/chartex" xmlns:cx2="http://schemas.microsoft.com/office/drawing/2015/10/21/chartex" xmlns:cx3="http://schemas.microsoft.com/office/drawing/2016/5/9/chartex" xmlns:cx4="http://schemas.microsoft.com/office/drawing/2016/5/10/chartex" xmlns:cx5="http://schemas.microsoft.com/office/drawing/2016/5/11/chartex" xmlns:cx6="http://schemas.microsoft.com/office/drawing/2016/5/12/chartex" xmlns:cx7="http://schemas.microsoft.com/office/drawing/2016/5/13/chartex" xmlns:cx8="http://schemas.microsoft.com/office/drawing/2016/5/14/chartex" xmlns:mc="http://schemas.openxmlformats.org/markup-compatibility/2006" xmlns:aink="http://schemas.microsoft.com/office/drawing/2016/ink" xmlns:am3d="http://schemas.microsoft.com/office/drawing/2017/model3d" xmlns:o="urn:schemas-microsoft-com:office:office" xmlns:oel="http://schemas.microsoft.com/office/2019/extlst" xmlns:r="http://schemas.openxmlformats.org/officeDocument/2006/relationships" xmlns:m="http://schemas.openxmlformats.org/officeDocument/2006/math" xmlns:v="urn:schemas-microsoft-com:vml" xmlns:wp14="http://schemas.microsoft.com/office/word/2010/wordprocessingDrawing" xmlns:wp="http://schemas.openxmlformats.org/drawingml/2006/wordprocessingDrawing" xmlns:w10="urn:schemas-microsoft-com:office:word" xmlns:w="http://schemas.openxmlformats.org/wordprocessingml/2006/main" xmlns:w14="http://schemas.microsoft.com/office/word/2010/wordml" xmlns:w15="http://schemas.microsoft.com/office/word/2012/wordml" xmlns:w16cex="http://schemas.microsoft.com/office/word/2018/wordml/cex" xmlns:w16cid="http://schemas.microsoft.com/office/word/2016/wordml/cid" xmlns:w16="http://schemas.microsoft.com/office/word/2018/wordml" xmlns:w16du="http://schemas.microsoft.com/office/word/2023/wordml/word16du" xmlns:w16sdtdh="http://schemas.microsoft.com/office/word/2020/wordml/sdtdatahash" xmlns:w16se="http://schemas.microsoft.com/office/word/2015/wordml/symex" xmlns:wpg="http://schemas.microsoft.com/office/word/2010/wordprocessingGroup" xmlns:wpi="http://schemas.microsoft.com/office/word/2010/wordprocessingInk" xmlns:wne="http://schemas.microsoft.com/office/word/2006/wordml" xmlns:wps="http://schemas.microsoft.com/office/word/2010/wordprocessingShape" mc:Ignorable="w14 w15 w16se w16cid w16 w16cex w16sdtdh w16du wp14">
   <w:abstractNum w:abstractNumId="0" w15:restartNumberingAfterBreak="0">
     <w:nsid w:val="02A7622E"/>
     <w:multiLevelType w:val="hybridMultilevel"/>
@@ -4692,62 +4033,62 @@
       </w:pPr>
     </w:lvl>
   </w:abstractNum>
-  <w:num w:numId="1">
+  <w:num w:numId="1" w16cid:durableId="2043245963">
     <w:abstractNumId w:val="14"/>
   </w:num>
-  <w:num w:numId="2">
+  <w:num w:numId="2" w16cid:durableId="957447222">
     <w:abstractNumId w:val="11"/>
   </w:num>
-  <w:num w:numId="3">
+  <w:num w:numId="3" w16cid:durableId="221866815">
     <w:abstractNumId w:val="2"/>
   </w:num>
-  <w:num w:numId="4">
+  <w:num w:numId="4" w16cid:durableId="1561595530">
     <w:abstractNumId w:val="10"/>
   </w:num>
-  <w:num w:numId="5">
+  <w:num w:numId="5" w16cid:durableId="286276502">
     <w:abstractNumId w:val="4"/>
   </w:num>
-  <w:num w:numId="6">
+  <w:num w:numId="6" w16cid:durableId="120609362">
     <w:abstractNumId w:val="1"/>
   </w:num>
-  <w:num w:numId="7">
+  <w:num w:numId="7" w16cid:durableId="844441283">
     <w:abstractNumId w:val="3"/>
   </w:num>
-  <w:num w:numId="8">
+  <w:num w:numId="8" w16cid:durableId="1837839442">
     <w:abstractNumId w:val="5"/>
   </w:num>
-  <w:num w:numId="9">
+  <w:num w:numId="9" w16cid:durableId="880240286">
     <w:abstractNumId w:val="13"/>
   </w:num>
-  <w:num w:numId="10">
+  <w:num w:numId="10" w16cid:durableId="1825320103">
     <w:abstractNumId w:val="12"/>
   </w:num>
-  <w:num w:numId="11">
+  <w:num w:numId="11" w16cid:durableId="486021694">
     <w:abstractNumId w:val="0"/>
   </w:num>
-  <w:num w:numId="12">
+  <w:num w:numId="12" w16cid:durableId="1830100681">
     <w:abstractNumId w:val="15"/>
   </w:num>
-  <w:num w:numId="13">
+  <w:num w:numId="13" w16cid:durableId="979115222">
     <w:abstractNumId w:val="6"/>
   </w:num>
-  <w:num w:numId="14">
+  <w:num w:numId="14" w16cid:durableId="814492506">
     <w:abstractNumId w:val="16"/>
   </w:num>
-  <w:num w:numId="15">
+  <w:num w:numId="15" w16cid:durableId="688527492">
     <w:abstractNumId w:val="9"/>
   </w:num>
-  <w:num w:numId="16">
+  <w:num w:numId="16" w16cid:durableId="688946852">
     <w:abstractNumId w:val="7"/>
   </w:num>
-  <w:num w:numId="17">
+  <w:num w:numId="17" w16cid:durableId="1222642845">
     <w:abstractNumId w:val="8"/>
   </w:num>
 </w:numbering>
 </file>
 
 <file path=word/styles.xml><?xml version="1.0" encoding="utf-8"?>
-<w:styles xmlns:mc="http://schemas.openxmlformats.org/markup-compatibility/2006" xmlns:r="http://schemas.openxmlformats.org/officeDocument/2006/relationships" xmlns:w="http://schemas.openxmlformats.org/wordprocessingml/2006/main" xmlns:w14="http://schemas.microsoft.com/office/word/2010/wordml" xmlns:w15="http://schemas.microsoft.com/office/word/2012/wordml" xmlns:w16cex="http://schemas.microsoft.com/office/word/2018/wordml/cex" xmlns:w16cid="http://schemas.microsoft.com/office/word/2016/wordml/cid" xmlns:w16="http://schemas.microsoft.com/office/word/2018/wordml" xmlns:w16sdtdh="http://schemas.microsoft.com/office/word/2020/wordml/sdtdatahash" xmlns:w16se="http://schemas.microsoft.com/office/word/2015/wordml/symex" mc:Ignorable="w14 w15 w16se w16cid w16 w16cex w16sdtdh">
+<w:styles xmlns:mc="http://schemas.openxmlformats.org/markup-compatibility/2006" xmlns:r="http://schemas.openxmlformats.org/officeDocument/2006/relationships" xmlns:w="http://schemas.openxmlformats.org/wordprocessingml/2006/main" xmlns:w14="http://schemas.microsoft.com/office/word/2010/wordml" xmlns:w15="http://schemas.microsoft.com/office/word/2012/wordml" xmlns:w16cex="http://schemas.microsoft.com/office/word/2018/wordml/cex" xmlns:w16cid="http://schemas.microsoft.com/office/word/2016/wordml/cid" xmlns:w16="http://schemas.microsoft.com/office/word/2018/wordml" xmlns:w16du="http://schemas.microsoft.com/office/word/2023/wordml/word16du" xmlns:w16sdtdh="http://schemas.microsoft.com/office/word/2020/wordml/sdtdatahash" xmlns:w16se="http://schemas.microsoft.com/office/word/2015/wordml/symex" mc:Ignorable="w14 w15 w16se w16cid w16 w16cex w16sdtdh w16du">
   <w:docDefaults>
     <w:rPrDefault>
       <w:rPr>

</xml_diff>